<commit_message>
done logic for generate surat pengantar siswa mhs and send surat pengantar
</commit_message>
<xml_diff>
--- a/controllers/templateSiswa.docx
+++ b/controllers/templateSiswa.docx
@@ -91,23 +91,13 @@
           <w:szCs w:val="20"/>
         </w:rPr>
       </w:pPr>
-      <w:proofErr w:type="spellStart"/>
-      <w:r>
-        <w:rPr>
-          <w:rFonts w:ascii="Swis721 Lt BT" w:hAnsi="Swis721 Lt BT" w:cs="Swiss 721 ltbt"/>
-          <w:sz w:val="20"/>
-          <w:szCs w:val="20"/>
-        </w:rPr>
-        <w:t>Nomor</w:t>
-      </w:r>
-      <w:proofErr w:type="spellEnd"/>
-      <w:r>
-        <w:rPr>
-          <w:rFonts w:ascii="Swis721 Lt BT" w:hAnsi="Swis721 Lt BT" w:cs="Swiss 721 ltbt"/>
-          <w:sz w:val="20"/>
-          <w:szCs w:val="20"/>
-        </w:rPr>
-        <w:t xml:space="preserve"> </w:t>
+      <w:r>
+        <w:rPr>
+          <w:rFonts w:ascii="Swis721 Lt BT" w:hAnsi="Swis721 Lt BT" w:cs="Swiss 721 ltbt"/>
+          <w:sz w:val="20"/>
+          <w:szCs w:val="20"/>
+        </w:rPr>
+        <w:t xml:space="preserve">Nomor </w:t>
       </w:r>
       <w:r>
         <w:rPr>
@@ -125,51 +115,15 @@
           <w:szCs w:val="20"/>
         </w:rPr>
         <w:tab/>
-        <w:t>SR/{</w:t>
-      </w:r>
-      <w:proofErr w:type="spellStart"/>
-      <w:r>
-        <w:rPr>
-          <w:rFonts w:ascii="Swis721 Lt BT" w:hAnsi="Swis721 Lt BT" w:cs="Swiss 721 ltbt"/>
-          <w:sz w:val="20"/>
-          <w:szCs w:val="20"/>
-        </w:rPr>
-        <w:t>noSurat</w:t>
-      </w:r>
-      <w:proofErr w:type="spellEnd"/>
-      <w:r>
-        <w:rPr>
-          <w:rFonts w:ascii="Swis721 Lt BT" w:hAnsi="Swis721 Lt BT" w:cs="Swiss 721 ltbt"/>
-          <w:sz w:val="20"/>
-          <w:szCs w:val="20"/>
-        </w:rPr>
-        <w:t>}/DHC-DIK/UM/</w:t>
-      </w:r>
-      <w:r>
-        <w:rPr>
-          <w:rFonts w:ascii="Swis721 Lt BT" w:hAnsi="Swis721 Lt BT" w:cs="Swiss 721 ltbt"/>
-          <w:sz w:val="20"/>
-          <w:szCs w:val="20"/>
-        </w:rPr>
-        <w:t>{</w:t>
-      </w:r>
-      <w:proofErr w:type="spellStart"/>
-      <w:r>
-        <w:rPr>
-          <w:rFonts w:ascii="Swis721 Lt BT" w:hAnsi="Swis721 Lt BT" w:cs="Swiss 721 ltbt"/>
-          <w:sz w:val="20"/>
-          <w:szCs w:val="20"/>
-        </w:rPr>
-        <w:t>tanggal_singkat</w:t>
-      </w:r>
-      <w:proofErr w:type="spellEnd"/>
-      <w:r>
-        <w:rPr>
-          <w:rFonts w:ascii="Swis721 Lt BT" w:hAnsi="Swis721 Lt BT" w:cs="Swiss 721 ltbt"/>
-          <w:sz w:val="20"/>
-          <w:szCs w:val="20"/>
-        </w:rPr>
-        <w:t>}</w:t>
+        <w:t>SR/{noSurat}/DHC-DIK/UM/</w:t>
+      </w:r>
+      <w:r>
+        <w:rPr>
+          <w:rFonts w:ascii="Swis721 Lt BT" w:hAnsi="Swis721 Lt BT" w:cs="Swiss 721 ltbt"/>
+          <w:sz w:val="20"/>
+          <w:szCs w:val="20"/>
+        </w:rPr>
+        <w:t>{tanggal_singkat}</w:t>
       </w:r>
       <w:r>
         <w:rPr>
@@ -194,25 +148,7 @@
           <w:sz w:val="20"/>
           <w:szCs w:val="20"/>
         </w:rPr>
-        <w:t>{</w:t>
-      </w:r>
-      <w:proofErr w:type="spellStart"/>
-      <w:r>
-        <w:rPr>
-          <w:rFonts w:ascii="Swis721 Lt BT" w:hAnsi="Swis721 Lt BT" w:cs="Swiss 721 ltbt"/>
-          <w:sz w:val="20"/>
-          <w:szCs w:val="20"/>
-        </w:rPr>
-        <w:t>tanggal_panjang</w:t>
-      </w:r>
-      <w:proofErr w:type="spellEnd"/>
-      <w:r>
-        <w:rPr>
-          <w:rFonts w:ascii="Swis721 Lt BT" w:hAnsi="Swis721 Lt BT" w:cs="Swiss 721 ltbt"/>
-          <w:sz w:val="20"/>
-          <w:szCs w:val="20"/>
-        </w:rPr>
-        <w:t>}</w:t>
+        <w:t>{tanggal_panjang}</w:t>
       </w:r>
     </w:p>
     <w:p>
@@ -273,23 +209,13 @@
           <w:szCs w:val="20"/>
         </w:rPr>
       </w:pPr>
-      <w:proofErr w:type="spellStart"/>
-      <w:r>
-        <w:rPr>
-          <w:rFonts w:ascii="Swis721 Lt BT" w:hAnsi="Swis721 Lt BT" w:cs="Swiss 721 ltbt"/>
-          <w:sz w:val="20"/>
-          <w:szCs w:val="20"/>
-        </w:rPr>
-        <w:t>Perihal</w:t>
-      </w:r>
-      <w:proofErr w:type="spellEnd"/>
-      <w:r>
-        <w:rPr>
-          <w:rFonts w:ascii="Swis721 Lt BT" w:hAnsi="Swis721 Lt BT" w:cs="Swiss 721 ltbt"/>
-          <w:sz w:val="20"/>
-          <w:szCs w:val="20"/>
-        </w:rPr>
-        <w:t xml:space="preserve"> </w:t>
+      <w:r>
+        <w:rPr>
+          <w:rFonts w:ascii="Swis721 Lt BT" w:hAnsi="Swis721 Lt BT" w:cs="Swiss 721 ltbt"/>
+          <w:sz w:val="20"/>
+          <w:szCs w:val="20"/>
+        </w:rPr>
+        <w:t xml:space="preserve">Perihal </w:t>
       </w:r>
       <w:r>
         <w:rPr>
@@ -314,25 +240,7 @@
           <w:sz w:val="20"/>
           <w:szCs w:val="20"/>
         </w:rPr>
-        <w:t>{</w:t>
-      </w:r>
-      <w:proofErr w:type="spellStart"/>
-      <w:r>
-        <w:rPr>
-          <w:rFonts w:ascii="Swis721 Lt BT" w:hAnsi="Swis721 Lt BT" w:cs="Swiss 721 ltbt"/>
-          <w:sz w:val="20"/>
-          <w:szCs w:val="20"/>
-        </w:rPr>
-        <w:t>perihal</w:t>
-      </w:r>
-      <w:proofErr w:type="spellEnd"/>
-      <w:r>
-        <w:rPr>
-          <w:rFonts w:ascii="Swis721 Lt BT" w:hAnsi="Swis721 Lt BT" w:cs="Swiss 721 ltbt"/>
-          <w:sz w:val="20"/>
-          <w:szCs w:val="20"/>
-        </w:rPr>
-        <w:t>}</w:t>
+        <w:t>{perihal}</w:t>
       </w:r>
       <w:r>
         <w:rPr>
@@ -428,42 +336,7 @@
           <w:szCs w:val="20"/>
         </w:rPr>
         <w:tab/>
-      </w:r>
-      <w:proofErr w:type="spellStart"/>
-      <w:r>
-        <w:rPr>
-          <w:rFonts w:ascii="Swis721 Lt BT" w:hAnsi="Swis721 Lt BT" w:cs="Swiss 721 ltbt"/>
-          <w:sz w:val="20"/>
-          <w:szCs w:val="20"/>
-        </w:rPr>
-        <w:t>Kepada</w:t>
-      </w:r>
-      <w:proofErr w:type="spellEnd"/>
-      <w:r>
-        <w:rPr>
-          <w:rFonts w:ascii="Swis721 Lt BT" w:hAnsi="Swis721 Lt BT" w:cs="Swiss 721 ltbt"/>
-          <w:sz w:val="20"/>
-          <w:szCs w:val="20"/>
-        </w:rPr>
-        <w:t xml:space="preserve"> </w:t>
-      </w:r>
-      <w:proofErr w:type="spellStart"/>
-      <w:r>
-        <w:rPr>
-          <w:rFonts w:ascii="Swis721 Lt BT" w:hAnsi="Swis721 Lt BT" w:cs="Swiss 721 ltbt"/>
-          <w:sz w:val="20"/>
-          <w:szCs w:val="20"/>
-        </w:rPr>
-        <w:t>Yth</w:t>
-      </w:r>
-      <w:proofErr w:type="spellEnd"/>
-      <w:r>
-        <w:rPr>
-          <w:rFonts w:ascii="Swis721 Lt BT" w:hAnsi="Swis721 Lt BT" w:cs="Swiss 721 ltbt"/>
-          <w:sz w:val="20"/>
-          <w:szCs w:val="20"/>
-        </w:rPr>
-        <w:t>. :</w:t>
+        <w:t>Kepada Yth. :</w:t>
       </w:r>
     </w:p>
     <w:p>
@@ -487,25 +360,7 @@
           <w:szCs w:val="20"/>
         </w:rPr>
         <w:tab/>
-        <w:t>{</w:t>
-      </w:r>
-      <w:proofErr w:type="spellStart"/>
-      <w:r>
-        <w:rPr>
-          <w:rFonts w:ascii="Swis721 Lt BT" w:hAnsi="Swis721 Lt BT" w:cs="Swiss 721 ltbt"/>
-          <w:sz w:val="20"/>
-          <w:szCs w:val="20"/>
-        </w:rPr>
-        <w:t>pejabat</w:t>
-      </w:r>
-      <w:proofErr w:type="spellEnd"/>
-      <w:r>
-        <w:rPr>
-          <w:rFonts w:ascii="Swis721 Lt BT" w:hAnsi="Swis721 Lt BT" w:cs="Swiss 721 ltbt"/>
-          <w:sz w:val="20"/>
-          <w:szCs w:val="20"/>
-        </w:rPr>
-        <w:t xml:space="preserve">} </w:t>
+        <w:t xml:space="preserve">{pejabat} </w:t>
       </w:r>
     </w:p>
     <w:p>
@@ -529,25 +384,7 @@
           <w:szCs w:val="20"/>
         </w:rPr>
         <w:tab/>
-        <w:t>{</w:t>
-      </w:r>
-      <w:proofErr w:type="spellStart"/>
-      <w:r>
-        <w:rPr>
-          <w:rFonts w:ascii="Swis721 Lt BT" w:hAnsi="Swis721 Lt BT" w:cs="Swiss 721 ltbt"/>
-          <w:sz w:val="20"/>
-          <w:szCs w:val="20"/>
-        </w:rPr>
-        <w:t>institusi</w:t>
-      </w:r>
-      <w:proofErr w:type="spellEnd"/>
-      <w:r>
-        <w:rPr>
-          <w:rFonts w:ascii="Swis721 Lt BT" w:hAnsi="Swis721 Lt BT" w:cs="Swiss 721 ltbt"/>
-          <w:sz w:val="20"/>
-          <w:szCs w:val="20"/>
-        </w:rPr>
-        <w:t>}</w:t>
+        <w:t>{institusi}</w:t>
       </w:r>
     </w:p>
     <w:p>
@@ -658,85 +495,12 @@
           <w:sz w:val="20"/>
         </w:rPr>
       </w:pPr>
-      <w:proofErr w:type="spellStart"/>
-      <w:r>
-        <w:rPr>
-          <w:rFonts w:ascii="Swis721 Lt BT" w:hAnsi="Swis721 Lt BT" w:cs="Swiss 721 ltbt"/>
-          <w:sz w:val="20"/>
-        </w:rPr>
-        <w:t>Sehubungan</w:t>
-      </w:r>
-      <w:proofErr w:type="spellEnd"/>
-      <w:r>
-        <w:rPr>
-          <w:rFonts w:ascii="Swis721 Lt BT" w:hAnsi="Swis721 Lt BT" w:cs="Swiss 721 ltbt"/>
-          <w:sz w:val="20"/>
-        </w:rPr>
-        <w:t xml:space="preserve"> </w:t>
-      </w:r>
-      <w:proofErr w:type="spellStart"/>
-      <w:r>
-        <w:rPr>
-          <w:rFonts w:ascii="Swis721 Lt BT" w:hAnsi="Swis721 Lt BT" w:cs="Swiss 721 ltbt"/>
-          <w:sz w:val="20"/>
-        </w:rPr>
-        <w:t>dengan</w:t>
-      </w:r>
-      <w:proofErr w:type="spellEnd"/>
-      <w:r>
-        <w:rPr>
-          <w:rFonts w:ascii="Swis721 Lt BT" w:hAnsi="Swis721 Lt BT" w:cs="Swiss 721 ltbt"/>
-          <w:sz w:val="20"/>
-        </w:rPr>
-        <w:t xml:space="preserve"> </w:t>
-      </w:r>
-      <w:proofErr w:type="spellStart"/>
-      <w:r>
-        <w:rPr>
-          <w:rFonts w:ascii="Swis721 Lt BT" w:hAnsi="Swis721 Lt BT" w:cs="Swiss 721 ltbt"/>
-          <w:sz w:val="20"/>
-        </w:rPr>
-        <w:t>surat</w:t>
-      </w:r>
-      <w:proofErr w:type="spellEnd"/>
-      <w:r>
-        <w:rPr>
-          <w:rFonts w:ascii="Swis721 Lt BT" w:hAnsi="Swis721 Lt BT" w:cs="Swiss 721 ltbt"/>
-          <w:sz w:val="20"/>
-        </w:rPr>
-        <w:t xml:space="preserve"> </w:t>
-      </w:r>
-      <w:proofErr w:type="spellStart"/>
-      <w:r>
-        <w:rPr>
-          <w:rFonts w:ascii="Swis721 Lt BT" w:hAnsi="Swis721 Lt BT" w:cs="Swiss 721 ltbt"/>
-          <w:sz w:val="20"/>
-        </w:rPr>
-        <w:t>dari</w:t>
-      </w:r>
-      <w:proofErr w:type="spellEnd"/>
-      <w:r>
-        <w:rPr>
-          <w:rFonts w:ascii="Swis721 Lt BT" w:hAnsi="Swis721 Lt BT" w:cs="Swiss 721 ltbt"/>
-          <w:sz w:val="20"/>
-        </w:rPr>
-        <w:t xml:space="preserve"> {</w:t>
-      </w:r>
-      <w:proofErr w:type="spellStart"/>
-      <w:r>
-        <w:rPr>
-          <w:rFonts w:ascii="Swis721 Lt BT" w:hAnsi="Swis721 Lt BT" w:cs="Swiss 721 ltbt"/>
-          <w:sz w:val="20"/>
-        </w:rPr>
-        <w:t>institusi</w:t>
-      </w:r>
-      <w:proofErr w:type="spellEnd"/>
-      <w:r>
-        <w:rPr>
-          <w:rFonts w:ascii="Swis721 Lt BT" w:hAnsi="Swis721 Lt BT" w:cs="Swiss 721 ltbt"/>
-          <w:sz w:val="20"/>
-        </w:rPr>
-        <w:t xml:space="preserve">} </w:t>
+      <w:r>
+        <w:rPr>
+          <w:rFonts w:ascii="Swis721 Lt BT" w:hAnsi="Swis721 Lt BT" w:cs="Swiss 721 ltbt"/>
+          <w:sz w:val="20"/>
+        </w:rPr>
+        <w:t xml:space="preserve">Sehubungan dengan surat dari {institusi} </w:t>
       </w:r>
       <w:r>
         <w:rPr>
@@ -745,9 +509,8 @@
           <w:sz w:val="20"/>
           <w:lang w:val="fr-FR"/>
         </w:rPr>
-        <w:t xml:space="preserve"> </w:t>
-      </w:r>
-      <w:proofErr w:type="spellStart"/>
+        <w:t xml:space="preserve"> Perihal {perihal</w:t>
+      </w:r>
       <w:r>
         <w:rPr>
           <w:rFonts w:ascii="Swis721 Lt BT" w:hAnsi="Swis721 Lt BT" w:cs="Swis721 Lt BT"/>
@@ -755,9 +518,8 @@
           <w:sz w:val="20"/>
           <w:lang w:val="fr-FR"/>
         </w:rPr>
-        <w:t>Perihal</w:t>
-      </w:r>
-      <w:proofErr w:type="spellEnd"/>
+        <w:t>_detail</w:t>
+      </w:r>
       <w:r>
         <w:rPr>
           <w:rFonts w:ascii="Swis721 Lt BT" w:hAnsi="Swis721 Lt BT" w:cs="Swis721 Lt BT"/>
@@ -765,35 +527,6 @@
           <w:sz w:val="20"/>
           <w:lang w:val="fr-FR"/>
         </w:rPr>
-        <w:t xml:space="preserve"> {</w:t>
-      </w:r>
-      <w:proofErr w:type="spellStart"/>
-      <w:r>
-        <w:rPr>
-          <w:rFonts w:ascii="Swis721 Lt BT" w:hAnsi="Swis721 Lt BT" w:cs="Swis721 Lt BT"/>
-          <w:color w:val="000000"/>
-          <w:sz w:val="20"/>
-          <w:lang w:val="fr-FR"/>
-        </w:rPr>
-        <w:t>perihal</w:t>
-      </w:r>
-      <w:r>
-        <w:rPr>
-          <w:rFonts w:ascii="Swis721 Lt BT" w:hAnsi="Swis721 Lt BT" w:cs="Swis721 Lt BT"/>
-          <w:color w:val="000000"/>
-          <w:sz w:val="20"/>
-          <w:lang w:val="fr-FR"/>
-        </w:rPr>
-        <w:t>_detail</w:t>
-      </w:r>
-      <w:proofErr w:type="spellEnd"/>
-      <w:r>
-        <w:rPr>
-          <w:rFonts w:ascii="Swis721 Lt BT" w:hAnsi="Swis721 Lt BT" w:cs="Swis721 Lt BT"/>
-          <w:color w:val="000000"/>
-          <w:sz w:val="20"/>
-          <w:lang w:val="fr-FR"/>
-        </w:rPr>
         <w:t>}</w:t>
       </w:r>
       <w:r>
@@ -801,247 +534,7 @@
           <w:rFonts w:ascii="Swis721 Lt BT" w:hAnsi="Swis721 Lt BT" w:cs="Swiss 721 ltbt"/>
           <w:sz w:val="20"/>
         </w:rPr>
-        <w:t xml:space="preserve">, </w:t>
-      </w:r>
-      <w:proofErr w:type="spellStart"/>
-      <w:r>
-        <w:rPr>
-          <w:rFonts w:ascii="Swis721 Lt BT" w:hAnsi="Swis721 Lt BT" w:cs="Swiss 721 ltbt"/>
-          <w:sz w:val="20"/>
-        </w:rPr>
-        <w:t>maka</w:t>
-      </w:r>
-      <w:proofErr w:type="spellEnd"/>
-      <w:r>
-        <w:rPr>
-          <w:rFonts w:ascii="Swis721 Lt BT" w:hAnsi="Swis721 Lt BT" w:cs="Swiss 721 ltbt"/>
-          <w:sz w:val="20"/>
-        </w:rPr>
-        <w:t xml:space="preserve"> </w:t>
-      </w:r>
-      <w:proofErr w:type="spellStart"/>
-      <w:r>
-        <w:rPr>
-          <w:rFonts w:ascii="Swis721 Lt BT" w:hAnsi="Swis721 Lt BT" w:cs="Swiss 721 ltbt"/>
-          <w:sz w:val="20"/>
-        </w:rPr>
-        <w:t>dengan</w:t>
-      </w:r>
-      <w:proofErr w:type="spellEnd"/>
-      <w:r>
-        <w:rPr>
-          <w:rFonts w:ascii="Swis721 Lt BT" w:hAnsi="Swis721 Lt BT" w:cs="Swiss 721 ltbt"/>
-          <w:sz w:val="20"/>
-        </w:rPr>
-        <w:t xml:space="preserve"> </w:t>
-      </w:r>
-      <w:proofErr w:type="spellStart"/>
-      <w:r>
-        <w:rPr>
-          <w:rFonts w:ascii="Swis721 Lt BT" w:hAnsi="Swis721 Lt BT" w:cs="Swiss 721 ltbt"/>
-          <w:sz w:val="20"/>
-        </w:rPr>
-        <w:t>ini</w:t>
-      </w:r>
-      <w:proofErr w:type="spellEnd"/>
-      <w:r>
-        <w:rPr>
-          <w:rFonts w:ascii="Swis721 Lt BT" w:hAnsi="Swis721 Lt BT" w:cs="Swiss 721 ltbt"/>
-          <w:sz w:val="20"/>
-        </w:rPr>
-        <w:t xml:space="preserve"> kami </w:t>
-      </w:r>
-      <w:proofErr w:type="spellStart"/>
-      <w:r>
-        <w:rPr>
-          <w:rFonts w:ascii="Swis721 Lt BT" w:hAnsi="Swis721 Lt BT" w:cs="Swiss 721 ltbt"/>
-          <w:sz w:val="20"/>
-        </w:rPr>
-        <w:t>sampaikan</w:t>
-      </w:r>
-      <w:proofErr w:type="spellEnd"/>
-      <w:r>
-        <w:rPr>
-          <w:rFonts w:ascii="Swis721 Lt BT" w:hAnsi="Swis721 Lt BT" w:cs="Swiss 721 ltbt"/>
-          <w:sz w:val="20"/>
-        </w:rPr>
-        <w:t xml:space="preserve"> </w:t>
-      </w:r>
-      <w:proofErr w:type="spellStart"/>
-      <w:r>
-        <w:rPr>
-          <w:rFonts w:ascii="Swis721 Lt BT" w:hAnsi="Swis721 Lt BT" w:cs="Swiss 721 ltbt"/>
-          <w:sz w:val="20"/>
-        </w:rPr>
-        <w:t>bahwa</w:t>
-      </w:r>
-      <w:proofErr w:type="spellEnd"/>
-      <w:r>
-        <w:rPr>
-          <w:rFonts w:ascii="Swis721 Lt BT" w:hAnsi="Swis721 Lt BT" w:cs="Swiss 721 ltbt"/>
-          <w:sz w:val="20"/>
-        </w:rPr>
-        <w:t xml:space="preserve"> pada </w:t>
-      </w:r>
-      <w:proofErr w:type="spellStart"/>
-      <w:r>
-        <w:rPr>
-          <w:rFonts w:ascii="Swis721 Lt BT" w:hAnsi="Swis721 Lt BT" w:cs="Swiss 721 ltbt"/>
-          <w:sz w:val="20"/>
-        </w:rPr>
-        <w:t>prinsipnya</w:t>
-      </w:r>
-      <w:proofErr w:type="spellEnd"/>
-      <w:r>
-        <w:rPr>
-          <w:rFonts w:ascii="Swis721 Lt BT" w:hAnsi="Swis721 Lt BT" w:cs="Swiss 721 ltbt"/>
-          <w:sz w:val="20"/>
-        </w:rPr>
-        <w:t xml:space="preserve"> kami </w:t>
-      </w:r>
-      <w:proofErr w:type="spellStart"/>
-      <w:r>
-        <w:rPr>
-          <w:rFonts w:ascii="Swis721 Lt BT" w:hAnsi="Swis721 Lt BT" w:cs="Swiss 721 ltbt"/>
-          <w:sz w:val="20"/>
-        </w:rPr>
-        <w:t>dapat</w:t>
-      </w:r>
-      <w:proofErr w:type="spellEnd"/>
-      <w:r>
-        <w:rPr>
-          <w:rFonts w:ascii="Swis721 Lt BT" w:hAnsi="Swis721 Lt BT" w:cs="Swiss 721 ltbt"/>
-          <w:sz w:val="20"/>
-        </w:rPr>
-        <w:t xml:space="preserve"> </w:t>
-      </w:r>
-      <w:proofErr w:type="spellStart"/>
-      <w:r>
-        <w:rPr>
-          <w:rFonts w:ascii="Swis721 Lt BT" w:hAnsi="Swis721 Lt BT" w:cs="Swiss 721 ltbt"/>
-          <w:sz w:val="20"/>
-        </w:rPr>
-        <w:t>menyetujui</w:t>
-      </w:r>
-      <w:proofErr w:type="spellEnd"/>
-      <w:r>
-        <w:rPr>
-          <w:rFonts w:ascii="Swis721 Lt BT" w:hAnsi="Swis721 Lt BT" w:cs="Swiss 721 ltbt"/>
-          <w:sz w:val="20"/>
-        </w:rPr>
-        <w:t xml:space="preserve"> </w:t>
-      </w:r>
-      <w:proofErr w:type="spellStart"/>
-      <w:r>
-        <w:rPr>
-          <w:rFonts w:ascii="Swis721 Lt BT" w:hAnsi="Swis721 Lt BT" w:cs="Swiss 721 ltbt"/>
-          <w:sz w:val="20"/>
-        </w:rPr>
-        <w:t>pelaksanaan</w:t>
-      </w:r>
-      <w:proofErr w:type="spellEnd"/>
-      <w:r>
-        <w:rPr>
-          <w:rFonts w:ascii="Swis721 Lt BT" w:hAnsi="Swis721 Lt BT" w:cs="Swiss 721 ltbt"/>
-          <w:sz w:val="20"/>
-        </w:rPr>
-        <w:t xml:space="preserve"> </w:t>
-      </w:r>
-      <w:proofErr w:type="spellStart"/>
-      <w:r>
-        <w:rPr>
-          <w:rFonts w:ascii="Swis721 Lt BT" w:hAnsi="Swis721 Lt BT" w:cs="Swiss 721 ltbt"/>
-          <w:sz w:val="20"/>
-        </w:rPr>
-        <w:t>magang</w:t>
-      </w:r>
-      <w:proofErr w:type="spellEnd"/>
-      <w:r>
-        <w:rPr>
-          <w:rFonts w:ascii="Swis721 Lt BT" w:hAnsi="Swis721 Lt BT" w:cs="Swiss 721 ltbt"/>
-          <w:sz w:val="20"/>
-        </w:rPr>
-        <w:t xml:space="preserve"> </w:t>
-      </w:r>
-      <w:proofErr w:type="spellStart"/>
-      <w:r>
-        <w:rPr>
-          <w:rFonts w:ascii="Swis721 Lt BT" w:hAnsi="Swis721 Lt BT" w:cs="Swiss 721 ltbt"/>
-          <w:sz w:val="20"/>
-        </w:rPr>
-        <w:t>dimaksud</w:t>
-      </w:r>
-      <w:proofErr w:type="spellEnd"/>
-      <w:r>
-        <w:rPr>
-          <w:rFonts w:ascii="Swis721 Lt BT" w:hAnsi="Swis721 Lt BT" w:cs="Swiss 721 ltbt"/>
-          <w:sz w:val="20"/>
-        </w:rPr>
-        <w:t xml:space="preserve"> </w:t>
-      </w:r>
-      <w:proofErr w:type="spellStart"/>
-      <w:r>
-        <w:rPr>
-          <w:rFonts w:ascii="Swis721 Lt BT" w:hAnsi="Swis721 Lt BT" w:cs="Swiss 721 ltbt"/>
-          <w:sz w:val="20"/>
-        </w:rPr>
-        <w:t>dengan</w:t>
-      </w:r>
-      <w:proofErr w:type="spellEnd"/>
-      <w:r>
-        <w:rPr>
-          <w:rFonts w:ascii="Swis721 Lt BT" w:hAnsi="Swis721 Lt BT" w:cs="Swiss 721 ltbt"/>
-          <w:sz w:val="20"/>
-        </w:rPr>
-        <w:t xml:space="preserve"> </w:t>
-      </w:r>
-      <w:proofErr w:type="spellStart"/>
-      <w:r>
-        <w:rPr>
-          <w:rFonts w:ascii="Swis721 Lt BT" w:hAnsi="Swis721 Lt BT" w:cs="Swiss 721 ltbt"/>
-          <w:sz w:val="20"/>
-        </w:rPr>
-        <w:t>ketentuan</w:t>
-      </w:r>
-      <w:proofErr w:type="spellEnd"/>
-      <w:r>
-        <w:rPr>
-          <w:rFonts w:ascii="Swis721 Lt BT" w:hAnsi="Swis721 Lt BT" w:cs="Swiss 721 ltbt"/>
-          <w:sz w:val="20"/>
-        </w:rPr>
-        <w:t xml:space="preserve"> </w:t>
-      </w:r>
-      <w:proofErr w:type="spellStart"/>
-      <w:r>
-        <w:rPr>
-          <w:rFonts w:ascii="Swis721 Lt BT" w:hAnsi="Swis721 Lt BT" w:cs="Swiss 721 ltbt"/>
-          <w:sz w:val="20"/>
-        </w:rPr>
-        <w:t>sebagai</w:t>
-      </w:r>
-      <w:proofErr w:type="spellEnd"/>
-      <w:r>
-        <w:rPr>
-          <w:rFonts w:ascii="Swis721 Lt BT" w:hAnsi="Swis721 Lt BT" w:cs="Swiss 721 ltbt"/>
-          <w:sz w:val="20"/>
-        </w:rPr>
-        <w:t xml:space="preserve"> </w:t>
-      </w:r>
-      <w:proofErr w:type="spellStart"/>
-      <w:r>
-        <w:rPr>
-          <w:rFonts w:ascii="Swis721 Lt BT" w:hAnsi="Swis721 Lt BT" w:cs="Swiss 721 ltbt"/>
-          <w:sz w:val="20"/>
-        </w:rPr>
-        <w:t>berikut</w:t>
-      </w:r>
-      <w:proofErr w:type="spellEnd"/>
-      <w:r>
-        <w:rPr>
-          <w:rFonts w:ascii="Swis721 Lt BT" w:hAnsi="Swis721 Lt BT" w:cs="Swiss 721 ltbt"/>
-          <w:sz w:val="20"/>
-        </w:rPr>
-        <w:t xml:space="preserve"> :</w:t>
+        <w:t>, maka dengan ini kami sampaikan bahwa pada prinsipnya kami dapat menyetujui pelaksanaan magang dimaksud dengan ketentuan sebagai berikut :</w:t>
       </w:r>
     </w:p>
     <w:p>
@@ -1057,76 +550,19 @@
         </w:tabs>
         <w:spacing w:before="115" w:after="144" w:line="240" w:lineRule="auto"/>
       </w:pPr>
-      <w:proofErr w:type="spellStart"/>
-      <w:r>
-        <w:rPr>
-          <w:rFonts w:ascii="Swis721 Lt BT" w:hAnsi="Swis721 Lt BT" w:cs="Swiss 721 ltbt"/>
-          <w:sz w:val="20"/>
-        </w:rPr>
-        <w:t>Siswa</w:t>
-      </w:r>
-      <w:proofErr w:type="spellEnd"/>
-      <w:r>
-        <w:rPr>
-          <w:rFonts w:ascii="Swis721 Lt BT" w:hAnsi="Swis721 Lt BT" w:cs="Swiss 721 ltbt"/>
-          <w:sz w:val="20"/>
-        </w:rPr>
-        <w:t xml:space="preserve"> </w:t>
-      </w:r>
-      <w:r>
-        <w:rPr>
-          <w:rFonts w:ascii="Swis721 Lt BT" w:hAnsi="Swis721 Lt BT" w:cs="Swiss 721 ltbt"/>
-          <w:sz w:val="20"/>
-        </w:rPr>
-        <w:t xml:space="preserve">yang </w:t>
-      </w:r>
-      <w:proofErr w:type="spellStart"/>
-      <w:r>
-        <w:rPr>
-          <w:rFonts w:ascii="Swis721 Lt BT" w:hAnsi="Swis721 Lt BT" w:cs="Swiss 721 ltbt"/>
-          <w:sz w:val="20"/>
-        </w:rPr>
-        <w:t>diterima</w:t>
-      </w:r>
-      <w:proofErr w:type="spellEnd"/>
-      <w:r>
-        <w:rPr>
-          <w:rFonts w:ascii="Swis721 Lt BT" w:hAnsi="Swis721 Lt BT" w:cs="Swiss 721 ltbt"/>
-          <w:sz w:val="20"/>
-        </w:rPr>
-        <w:t xml:space="preserve"> </w:t>
-      </w:r>
-      <w:proofErr w:type="spellStart"/>
-      <w:r>
-        <w:rPr>
-          <w:rFonts w:ascii="Swis721 Lt BT" w:hAnsi="Swis721 Lt BT" w:cs="Swiss 721 ltbt"/>
-          <w:sz w:val="20"/>
-        </w:rPr>
-        <w:t>magang</w:t>
-      </w:r>
-      <w:proofErr w:type="spellEnd"/>
-      <w:r>
-        <w:rPr>
-          <w:rFonts w:ascii="Swis721 Lt BT" w:hAnsi="Swis721 Lt BT" w:cs="Swiss 721 ltbt"/>
-          <w:sz w:val="20"/>
-        </w:rPr>
-        <w:t xml:space="preserve"> pada Bank Nagari </w:t>
-      </w:r>
-      <w:proofErr w:type="spellStart"/>
-      <w:r>
-        <w:rPr>
-          <w:rFonts w:ascii="Swis721 Lt BT" w:hAnsi="Swis721 Lt BT" w:cs="Swiss 721 ltbt"/>
-          <w:sz w:val="20"/>
-        </w:rPr>
-        <w:t>sebanyak</w:t>
-      </w:r>
-      <w:proofErr w:type="spellEnd"/>
-      <w:r>
-        <w:rPr>
-          <w:rFonts w:ascii="Swis721 Lt BT" w:hAnsi="Swis721 Lt BT" w:cs="Swiss 721 ltbt"/>
-          <w:sz w:val="20"/>
-        </w:rPr>
-        <w:t xml:space="preserve"> </w:t>
+      <w:r>
+        <w:rPr>
+          <w:rFonts w:ascii="Swis721 Lt BT" w:hAnsi="Swis721 Lt BT" w:cs="Swiss 721 ltbt"/>
+          <w:sz w:val="20"/>
+        </w:rPr>
+        <w:t xml:space="preserve">Siswa </w:t>
+      </w:r>
+      <w:r>
+        <w:rPr>
+          <w:rFonts w:ascii="Swis721 Lt BT" w:hAnsi="Swis721 Lt BT" w:cs="Swiss 721 ltbt"/>
+          <w:sz w:val="20"/>
+        </w:rPr>
+        <w:t xml:space="preserve">yang diterima magang pada Bank Nagari sebanyak </w:t>
       </w:r>
       <w:r>
         <w:rPr>
@@ -1135,7 +571,6 @@
         </w:rPr>
         <w:t>{</w:t>
       </w:r>
-      <w:proofErr w:type="spellStart"/>
       <w:r>
         <w:rPr>
           <w:rFonts w:ascii="Swis721 Lt BT" w:hAnsi="Swis721 Lt BT" w:cs="Swiss 721 ltbt"/>
@@ -1143,7 +578,6 @@
         </w:rPr>
         <w:t>jml</w:t>
       </w:r>
-      <w:proofErr w:type="spellEnd"/>
       <w:r>
         <w:rPr>
           <w:rFonts w:ascii="Swis721 Lt BT" w:hAnsi="Swis721 Lt BT" w:cs="Swiss 721 ltbt"/>
@@ -1156,39 +590,7 @@
           <w:rFonts w:ascii="Swis721 Lt BT" w:hAnsi="Swis721 Lt BT" w:cs="Swiss 721 ltbt"/>
           <w:sz w:val="20"/>
         </w:rPr>
-        <w:t xml:space="preserve">orang </w:t>
-      </w:r>
-      <w:proofErr w:type="spellStart"/>
-      <w:r>
-        <w:rPr>
-          <w:rFonts w:ascii="Swis721 Lt BT" w:hAnsi="Swis721 Lt BT" w:cs="Swiss 721 ltbt"/>
-          <w:sz w:val="20"/>
-        </w:rPr>
-        <w:t>sebagai</w:t>
-      </w:r>
-      <w:proofErr w:type="spellEnd"/>
-      <w:r>
-        <w:rPr>
-          <w:rFonts w:ascii="Swis721 Lt BT" w:hAnsi="Swis721 Lt BT" w:cs="Swiss 721 ltbt"/>
-          <w:sz w:val="20"/>
-        </w:rPr>
-        <w:t xml:space="preserve"> </w:t>
-      </w:r>
-      <w:proofErr w:type="spellStart"/>
-      <w:r>
-        <w:rPr>
-          <w:rFonts w:ascii="Swis721 Lt BT" w:hAnsi="Swis721 Lt BT" w:cs="Swiss 721 ltbt"/>
-          <w:sz w:val="20"/>
-        </w:rPr>
-        <w:t>berikut</w:t>
-      </w:r>
-      <w:proofErr w:type="spellEnd"/>
-      <w:r>
-        <w:rPr>
-          <w:rFonts w:ascii="Swis721 Lt BT" w:hAnsi="Swis721 Lt BT" w:cs="Swiss 721 ltbt"/>
-          <w:sz w:val="20"/>
-        </w:rPr>
-        <w:t xml:space="preserve"> :</w:t>
+        <w:t>orang sebagai berikut :</w:t>
       </w:r>
     </w:p>
     <w:p>
@@ -1291,7 +693,15 @@
                 <w:sz w:val="20"/>
                 <w:szCs w:val="20"/>
               </w:rPr>
-              <w:t>NAMA MAHASISWA</w:t>
+              <w:t xml:space="preserve">NAMA </w:t>
+            </w:r>
+            <w:r>
+              <w:rPr>
+                <w:rFonts w:ascii="Swis721 Lt BT" w:hAnsi="Swis721 Lt BT" w:cs="Swis721 Lt BT"/>
+                <w:sz w:val="20"/>
+                <w:szCs w:val="20"/>
+              </w:rPr>
+              <w:t>SISWA</w:t>
             </w:r>
           </w:p>
         </w:tc>
@@ -1522,16 +932,7 @@
                 <w:sz w:val="20"/>
                 <w:szCs w:val="20"/>
               </w:rPr>
-              <w:t>{</w:t>
-            </w:r>
-            <w:proofErr w:type="spellStart"/>
-            <w:r>
-              <w:rPr>
-                <w:rFonts w:ascii="Swis721 Lt BT" w:hAnsi="Swis721 Lt BT" w:cs="Swis721 Lt BT"/>
-                <w:sz w:val="20"/>
-                <w:szCs w:val="20"/>
-              </w:rPr>
-              <w:t>nama_</w:t>
+              <w:t>{nama_</w:t>
             </w:r>
             <w:r>
               <w:rPr>
@@ -1541,7 +942,6 @@
               </w:rPr>
               <w:t>siswa</w:t>
             </w:r>
-            <w:proofErr w:type="spellEnd"/>
             <w:r>
               <w:rPr>
                 <w:rFonts w:ascii="Swis721 Lt BT" w:hAnsi="Swis721 Lt BT" w:cs="Swis721 Lt BT"/>
@@ -1585,17 +985,7 @@
                 <w:sz w:val="20"/>
                 <w:szCs w:val="20"/>
               </w:rPr>
-              <w:t>{</w:t>
-            </w:r>
-            <w:proofErr w:type="spellStart"/>
-            <w:r>
-              <w:rPr>
-                <w:rFonts w:ascii="Swis721 Lt BT" w:hAnsi="Swis721 Lt BT" w:cs="Swis721 Lt BT"/>
-                <w:color w:val="000000"/>
-                <w:sz w:val="20"/>
-                <w:szCs w:val="20"/>
-              </w:rPr>
-              <w:t>ni</w:t>
+              <w:t>{ni</w:t>
             </w:r>
             <w:r>
               <w:rPr>
@@ -1615,7 +1005,6 @@
               </w:rPr>
               <w:t>n</w:t>
             </w:r>
-            <w:proofErr w:type="spellEnd"/>
             <w:r>
               <w:rPr>
                 <w:rFonts w:ascii="Swis721 Lt BT" w:hAnsi="Swis721 Lt BT" w:cs="Swis721 Lt BT"/>
@@ -1660,27 +1049,7 @@
                 <w:sz w:val="21"/>
                 <w:szCs w:val="21"/>
               </w:rPr>
-              <w:t>{</w:t>
-            </w:r>
-            <w:proofErr w:type="spellStart"/>
-            <w:r>
-              <w:rPr>
-                <w:rFonts w:ascii="Swis721 Lt BT" w:hAnsi="Swis721 Lt BT" w:cs="Swis721 Lt BT"/>
-                <w:color w:val="000000"/>
-                <w:sz w:val="21"/>
-                <w:szCs w:val="21"/>
-              </w:rPr>
-              <w:t>penempatan</w:t>
-            </w:r>
-            <w:proofErr w:type="spellEnd"/>
-            <w:r>
-              <w:rPr>
-                <w:rFonts w:ascii="Swis721 Lt BT" w:hAnsi="Swis721 Lt BT" w:cs="Swis721 Lt BT"/>
-                <w:color w:val="000000"/>
-                <w:sz w:val="21"/>
-                <w:szCs w:val="21"/>
-              </w:rPr>
-              <w:t>}</w:t>
+              <w:t>{penempatan}</w:t>
             </w:r>
           </w:p>
         </w:tc>
@@ -1716,25 +1085,7 @@
                 <w:sz w:val="20"/>
                 <w:szCs w:val="20"/>
               </w:rPr>
-              <w:t>{</w:t>
-            </w:r>
-            <w:proofErr w:type="spellStart"/>
-            <w:r>
-              <w:rPr>
-                <w:rFonts w:ascii="Swis721 Lt BT" w:hAnsi="Swis721 Lt BT" w:cs="Swis721 Lt BT"/>
-                <w:sz w:val="20"/>
-                <w:szCs w:val="20"/>
-              </w:rPr>
-              <w:t>periode</w:t>
-            </w:r>
-            <w:proofErr w:type="spellEnd"/>
-            <w:r>
-              <w:rPr>
-                <w:rFonts w:ascii="Swis721 Lt BT" w:hAnsi="Swis721 Lt BT" w:cs="Swis721 Lt BT"/>
-                <w:sz w:val="20"/>
-                <w:szCs w:val="20"/>
-              </w:rPr>
-              <w:t>}</w:t>
+              <w:t>{periode}</w:t>
             </w:r>
           </w:p>
         </w:tc>
@@ -1809,645 +1160,33 @@
           <w:sz w:val="20"/>
         </w:rPr>
       </w:pPr>
-      <w:proofErr w:type="spellStart"/>
-      <w:r>
-        <w:rPr>
-          <w:rFonts w:ascii="Swis721 Lt BT" w:hAnsi="Swis721 Lt BT" w:cs="Swiss 721 ltbt"/>
-          <w:sz w:val="20"/>
-        </w:rPr>
-        <w:t>Mahasiswa</w:t>
-      </w:r>
-      <w:proofErr w:type="spellEnd"/>
-      <w:r>
-        <w:rPr>
-          <w:rFonts w:ascii="Swis721 Lt BT" w:hAnsi="Swis721 Lt BT" w:cs="Swiss 721 ltbt"/>
-          <w:sz w:val="20"/>
-        </w:rPr>
-        <w:t xml:space="preserve"> </w:t>
-      </w:r>
-      <w:proofErr w:type="spellStart"/>
-      <w:r>
-        <w:rPr>
-          <w:rFonts w:ascii="Swis721 Lt BT" w:hAnsi="Swis721 Lt BT" w:cs="Swiss 721 ltbt"/>
-          <w:sz w:val="20"/>
-        </w:rPr>
-        <w:t>tersebut</w:t>
-      </w:r>
-      <w:proofErr w:type="spellEnd"/>
-      <w:r>
-        <w:rPr>
-          <w:rFonts w:ascii="Swis721 Lt BT" w:hAnsi="Swis721 Lt BT" w:cs="Swiss 721 ltbt"/>
-          <w:sz w:val="20"/>
-        </w:rPr>
-        <w:t xml:space="preserve"> </w:t>
-      </w:r>
-      <w:proofErr w:type="spellStart"/>
-      <w:r>
-        <w:rPr>
-          <w:rFonts w:ascii="Swis721 Lt BT" w:hAnsi="Swis721 Lt BT" w:cs="Swiss 721 ltbt"/>
-          <w:sz w:val="20"/>
-        </w:rPr>
-        <w:t>harus</w:t>
-      </w:r>
-      <w:proofErr w:type="spellEnd"/>
-      <w:r>
-        <w:rPr>
-          <w:rFonts w:ascii="Swis721 Lt BT" w:hAnsi="Swis721 Lt BT" w:cs="Swiss 721 ltbt"/>
-          <w:sz w:val="20"/>
-        </w:rPr>
-        <w:t xml:space="preserve"> </w:t>
-      </w:r>
-      <w:proofErr w:type="spellStart"/>
-      <w:r>
-        <w:rPr>
-          <w:rFonts w:ascii="Swis721 Lt BT" w:hAnsi="Swis721 Lt BT" w:cs="Swiss 721 ltbt"/>
-          <w:sz w:val="20"/>
-        </w:rPr>
-        <w:t>melengkapi</w:t>
-      </w:r>
-      <w:proofErr w:type="spellEnd"/>
-      <w:r>
-        <w:rPr>
-          <w:rFonts w:ascii="Swis721 Lt BT" w:hAnsi="Swis721 Lt BT" w:cs="Swiss 721 ltbt"/>
-          <w:sz w:val="20"/>
-        </w:rPr>
-        <w:t xml:space="preserve"> </w:t>
-      </w:r>
-      <w:proofErr w:type="spellStart"/>
-      <w:r>
-        <w:rPr>
-          <w:rFonts w:ascii="Swis721 Lt BT" w:hAnsi="Swis721 Lt BT" w:cs="Swiss 721 ltbt"/>
-          <w:sz w:val="20"/>
-        </w:rPr>
-        <w:t>surat</w:t>
-      </w:r>
-      <w:proofErr w:type="spellEnd"/>
-      <w:r>
-        <w:rPr>
-          <w:rFonts w:ascii="Swis721 Lt BT" w:hAnsi="Swis721 Lt BT" w:cs="Swiss 721 ltbt"/>
-          <w:sz w:val="20"/>
-        </w:rPr>
-        <w:t xml:space="preserve"> </w:t>
-      </w:r>
-      <w:proofErr w:type="spellStart"/>
-      <w:r>
-        <w:rPr>
-          <w:rFonts w:ascii="Swis721 Lt BT" w:hAnsi="Swis721 Lt BT" w:cs="Swiss 721 ltbt"/>
-          <w:sz w:val="20"/>
-        </w:rPr>
-        <w:t>pernyataan</w:t>
-      </w:r>
-      <w:proofErr w:type="spellEnd"/>
-      <w:r>
-        <w:rPr>
-          <w:rFonts w:ascii="Swis721 Lt BT" w:hAnsi="Swis721 Lt BT" w:cs="Swiss 721 ltbt"/>
-          <w:sz w:val="20"/>
-        </w:rPr>
-        <w:t xml:space="preserve"> yang </w:t>
-      </w:r>
-      <w:proofErr w:type="spellStart"/>
-      <w:r>
-        <w:rPr>
-          <w:rFonts w:ascii="Swis721 Lt BT" w:hAnsi="Swis721 Lt BT" w:cs="Swiss 721 ltbt"/>
-          <w:sz w:val="20"/>
-        </w:rPr>
-        <w:t>dibubuhi</w:t>
-      </w:r>
-      <w:proofErr w:type="spellEnd"/>
-      <w:r>
-        <w:rPr>
-          <w:rFonts w:ascii="Swis721 Lt BT" w:hAnsi="Swis721 Lt BT" w:cs="Swiss 721 ltbt"/>
-          <w:sz w:val="20"/>
-        </w:rPr>
-        <w:t xml:space="preserve"> </w:t>
-      </w:r>
-      <w:proofErr w:type="spellStart"/>
-      <w:r>
-        <w:rPr>
-          <w:rFonts w:ascii="Swis721 Lt BT" w:hAnsi="Swis721 Lt BT" w:cs="Swiss 721 ltbt"/>
-          <w:sz w:val="20"/>
-        </w:rPr>
-        <w:t>materai</w:t>
-      </w:r>
-      <w:proofErr w:type="spellEnd"/>
-      <w:r>
-        <w:rPr>
-          <w:rFonts w:ascii="Swis721 Lt BT" w:hAnsi="Swis721 Lt BT" w:cs="Swiss 721 ltbt"/>
-          <w:sz w:val="20"/>
-        </w:rPr>
-        <w:t xml:space="preserve"> Rp.10.000,- dan </w:t>
-      </w:r>
-      <w:proofErr w:type="spellStart"/>
-      <w:r>
-        <w:rPr>
-          <w:rFonts w:ascii="Swis721 Lt BT" w:hAnsi="Swis721 Lt BT" w:cs="Swiss 721 ltbt"/>
-          <w:sz w:val="20"/>
-        </w:rPr>
-        <w:t>ditandatangani</w:t>
-      </w:r>
-      <w:proofErr w:type="spellEnd"/>
-      <w:r>
-        <w:rPr>
-          <w:rFonts w:ascii="Swis721 Lt BT" w:hAnsi="Swis721 Lt BT" w:cs="Swiss 721 ltbt"/>
-          <w:sz w:val="20"/>
-        </w:rPr>
-        <w:t xml:space="preserve"> oleh yang </w:t>
-      </w:r>
-      <w:proofErr w:type="spellStart"/>
-      <w:r>
-        <w:rPr>
-          <w:rFonts w:ascii="Swis721 Lt BT" w:hAnsi="Swis721 Lt BT" w:cs="Swiss 721 ltbt"/>
-          <w:sz w:val="20"/>
-        </w:rPr>
-        <w:t>bersangkutan</w:t>
-      </w:r>
-      <w:proofErr w:type="spellEnd"/>
-      <w:r>
-        <w:rPr>
-          <w:rFonts w:ascii="Swis721 Lt BT" w:hAnsi="Swis721 Lt BT" w:cs="Swiss 721 ltbt"/>
-          <w:sz w:val="20"/>
-        </w:rPr>
-        <w:t xml:space="preserve"> </w:t>
-      </w:r>
-      <w:proofErr w:type="spellStart"/>
-      <w:r>
-        <w:rPr>
-          <w:rFonts w:ascii="Swis721 Lt BT" w:hAnsi="Swis721 Lt BT" w:cs="Swiss 721 ltbt"/>
-          <w:sz w:val="20"/>
-        </w:rPr>
-        <w:t>serta</w:t>
-      </w:r>
-      <w:proofErr w:type="spellEnd"/>
-      <w:r>
-        <w:rPr>
-          <w:rFonts w:ascii="Swis721 Lt BT" w:hAnsi="Swis721 Lt BT" w:cs="Swiss 721 ltbt"/>
-          <w:sz w:val="20"/>
-        </w:rPr>
-        <w:t xml:space="preserve"> orang </w:t>
-      </w:r>
-      <w:proofErr w:type="spellStart"/>
-      <w:r>
-        <w:rPr>
-          <w:rFonts w:ascii="Swis721 Lt BT" w:hAnsi="Swis721 Lt BT" w:cs="Swiss 721 ltbt"/>
-          <w:sz w:val="20"/>
-        </w:rPr>
-        <w:t>tua</w:t>
-      </w:r>
-      <w:proofErr w:type="spellEnd"/>
-      <w:r>
-        <w:rPr>
-          <w:rFonts w:ascii="Swis721 Lt BT" w:hAnsi="Swis721 Lt BT" w:cs="Swiss 721 ltbt"/>
-          <w:sz w:val="20"/>
-        </w:rPr>
-        <w:t>/</w:t>
-      </w:r>
-      <w:proofErr w:type="spellStart"/>
-      <w:r>
-        <w:rPr>
-          <w:rFonts w:ascii="Swis721 Lt BT" w:hAnsi="Swis721 Lt BT" w:cs="Swiss 721 ltbt"/>
-          <w:sz w:val="20"/>
-        </w:rPr>
-        <w:t>wali</w:t>
-      </w:r>
-      <w:proofErr w:type="spellEnd"/>
-      <w:r>
-        <w:rPr>
-          <w:rFonts w:ascii="Swis721 Lt BT" w:hAnsi="Swis721 Lt BT" w:cs="Swiss 721 ltbt"/>
-          <w:sz w:val="20"/>
-        </w:rPr>
-        <w:t xml:space="preserve"> yang </w:t>
-      </w:r>
-      <w:proofErr w:type="spellStart"/>
-      <w:r>
-        <w:rPr>
-          <w:rFonts w:ascii="Swis721 Lt BT" w:hAnsi="Swis721 Lt BT" w:cs="Swiss 721 ltbt"/>
-          <w:sz w:val="20"/>
-        </w:rPr>
-        <w:t>bersangkutan</w:t>
-      </w:r>
-      <w:proofErr w:type="spellEnd"/>
-      <w:r>
-        <w:rPr>
-          <w:rFonts w:ascii="Swis721 Lt BT" w:hAnsi="Swis721 Lt BT" w:cs="Swiss 721 ltbt"/>
-          <w:sz w:val="20"/>
-        </w:rPr>
-        <w:t xml:space="preserve"> </w:t>
-      </w:r>
-      <w:proofErr w:type="spellStart"/>
-      <w:r>
-        <w:rPr>
-          <w:rFonts w:ascii="Swis721 Lt BT" w:hAnsi="Swis721 Lt BT" w:cs="Swiss 721 ltbt"/>
-          <w:sz w:val="20"/>
-        </w:rPr>
-        <w:t>sebagaimana</w:t>
-      </w:r>
-      <w:proofErr w:type="spellEnd"/>
-      <w:r>
-        <w:rPr>
-          <w:rFonts w:ascii="Swis721 Lt BT" w:hAnsi="Swis721 Lt BT" w:cs="Swiss 721 ltbt"/>
-          <w:sz w:val="20"/>
-        </w:rPr>
-        <w:t xml:space="preserve"> </w:t>
-      </w:r>
-      <w:proofErr w:type="spellStart"/>
-      <w:r>
-        <w:rPr>
-          <w:rFonts w:ascii="Swis721 Lt BT" w:hAnsi="Swis721 Lt BT" w:cs="Swiss 721 ltbt"/>
-          <w:sz w:val="20"/>
-        </w:rPr>
-        <w:t>terlampir</w:t>
-      </w:r>
-      <w:proofErr w:type="spellEnd"/>
-      <w:r>
-        <w:rPr>
-          <w:rFonts w:ascii="Swis721 Lt BT" w:hAnsi="Swis721 Lt BT" w:cs="Swiss 721 ltbt"/>
-          <w:sz w:val="20"/>
-        </w:rPr>
-        <w:t xml:space="preserve">, </w:t>
-      </w:r>
-      <w:proofErr w:type="spellStart"/>
-      <w:r>
-        <w:rPr>
-          <w:rFonts w:ascii="Swis721 Lt BT" w:hAnsi="Swis721 Lt BT" w:cs="Swiss 721 ltbt"/>
-          <w:sz w:val="20"/>
-        </w:rPr>
-        <w:t>isinya</w:t>
-      </w:r>
-      <w:proofErr w:type="spellEnd"/>
-      <w:r>
-        <w:rPr>
-          <w:rFonts w:ascii="Swis721 Lt BT" w:hAnsi="Swis721 Lt BT" w:cs="Swiss 721 ltbt"/>
-          <w:sz w:val="20"/>
-        </w:rPr>
-        <w:t xml:space="preserve"> </w:t>
-      </w:r>
-      <w:proofErr w:type="spellStart"/>
-      <w:r>
-        <w:rPr>
-          <w:rFonts w:ascii="Swis721 Lt BT" w:hAnsi="Swis721 Lt BT" w:cs="Swiss 721 ltbt"/>
-          <w:sz w:val="20"/>
-        </w:rPr>
-        <w:t>antara</w:t>
-      </w:r>
-      <w:proofErr w:type="spellEnd"/>
-      <w:r>
-        <w:rPr>
-          <w:rFonts w:ascii="Swis721 Lt BT" w:hAnsi="Swis721 Lt BT" w:cs="Swiss 721 ltbt"/>
-          <w:sz w:val="20"/>
-        </w:rPr>
-        <w:t xml:space="preserve"> lain: “</w:t>
-      </w:r>
-      <w:proofErr w:type="spellStart"/>
-      <w:r>
-        <w:rPr>
-          <w:rFonts w:ascii="Swis721 Lt BT" w:hAnsi="Swis721 Lt BT" w:cs="Swiss 721 ltbt"/>
-          <w:sz w:val="20"/>
-        </w:rPr>
-        <w:t>Memberikan</w:t>
-      </w:r>
-      <w:proofErr w:type="spellEnd"/>
-      <w:r>
-        <w:rPr>
-          <w:rFonts w:ascii="Swis721 Lt BT" w:hAnsi="Swis721 Lt BT" w:cs="Swiss 721 ltbt"/>
-          <w:sz w:val="20"/>
-        </w:rPr>
-        <w:t xml:space="preserve"> </w:t>
-      </w:r>
-      <w:proofErr w:type="spellStart"/>
-      <w:r>
-        <w:rPr>
-          <w:rFonts w:ascii="Swis721 Lt BT" w:hAnsi="Swis721 Lt BT" w:cs="Swiss 721 ltbt"/>
-          <w:sz w:val="20"/>
-        </w:rPr>
-        <w:t>izin</w:t>
-      </w:r>
-      <w:proofErr w:type="spellEnd"/>
-      <w:r>
-        <w:rPr>
-          <w:rFonts w:ascii="Swis721 Lt BT" w:hAnsi="Swis721 Lt BT" w:cs="Swiss 721 ltbt"/>
-          <w:sz w:val="20"/>
-        </w:rPr>
-        <w:t xml:space="preserve"> </w:t>
-      </w:r>
-      <w:proofErr w:type="spellStart"/>
-      <w:r>
-        <w:rPr>
-          <w:rFonts w:ascii="Swis721 Lt BT" w:hAnsi="Swis721 Lt BT" w:cs="Swiss 721 ltbt"/>
-          <w:sz w:val="20"/>
-        </w:rPr>
-        <w:t>pelaksanaan</w:t>
-      </w:r>
-      <w:proofErr w:type="spellEnd"/>
-      <w:r>
-        <w:rPr>
-          <w:rFonts w:ascii="Swis721 Lt BT" w:hAnsi="Swis721 Lt BT" w:cs="Swiss 721 ltbt"/>
-          <w:sz w:val="20"/>
-        </w:rPr>
-        <w:t xml:space="preserve"> </w:t>
-      </w:r>
-      <w:proofErr w:type="spellStart"/>
-      <w:r>
-        <w:rPr>
-          <w:rFonts w:ascii="Swis721 Lt BT" w:hAnsi="Swis721 Lt BT" w:cs="Swiss 721 ltbt"/>
-          <w:sz w:val="20"/>
-        </w:rPr>
-        <w:t>magang</w:t>
-      </w:r>
-      <w:proofErr w:type="spellEnd"/>
-      <w:r>
-        <w:rPr>
-          <w:rFonts w:ascii="Swis721 Lt BT" w:hAnsi="Swis721 Lt BT" w:cs="Swiss 721 ltbt"/>
-          <w:sz w:val="20"/>
-        </w:rPr>
-        <w:t xml:space="preserve"> </w:t>
-      </w:r>
-      <w:proofErr w:type="spellStart"/>
-      <w:r>
-        <w:rPr>
-          <w:rFonts w:ascii="Swis721 Lt BT" w:hAnsi="Swis721 Lt BT" w:cs="Swiss 721 ltbt"/>
-          <w:sz w:val="20"/>
-        </w:rPr>
-        <w:t>atas</w:t>
-      </w:r>
-      <w:proofErr w:type="spellEnd"/>
-      <w:r>
-        <w:rPr>
-          <w:rFonts w:ascii="Swis721 Lt BT" w:hAnsi="Swis721 Lt BT" w:cs="Swiss 721 ltbt"/>
-          <w:sz w:val="20"/>
-        </w:rPr>
-        <w:t xml:space="preserve"> </w:t>
-      </w:r>
-      <w:proofErr w:type="spellStart"/>
-      <w:r>
-        <w:rPr>
-          <w:rFonts w:ascii="Swis721 Lt BT" w:hAnsi="Swis721 Lt BT" w:cs="Swiss 721 ltbt"/>
-          <w:sz w:val="20"/>
-        </w:rPr>
-        <w:t>nama</w:t>
-      </w:r>
-      <w:proofErr w:type="spellEnd"/>
-      <w:r>
-        <w:rPr>
-          <w:rFonts w:ascii="Swis721 Lt BT" w:hAnsi="Swis721 Lt BT" w:cs="Swiss 721 ltbt"/>
-          <w:sz w:val="20"/>
-        </w:rPr>
-        <w:t xml:space="preserve"> </w:t>
-      </w:r>
-      <w:proofErr w:type="spellStart"/>
-      <w:r>
-        <w:rPr>
-          <w:rFonts w:ascii="Swis721 Lt BT" w:hAnsi="Swis721 Lt BT" w:cs="Swiss 721 ltbt"/>
-          <w:sz w:val="20"/>
-        </w:rPr>
-        <w:t>mahasiswa</w:t>
-      </w:r>
-      <w:proofErr w:type="spellEnd"/>
-      <w:r>
-        <w:rPr>
-          <w:rFonts w:ascii="Swis721 Lt BT" w:hAnsi="Swis721 Lt BT" w:cs="Swiss 721 ltbt"/>
-          <w:sz w:val="20"/>
-        </w:rPr>
-        <w:t xml:space="preserve"> </w:t>
-      </w:r>
-      <w:proofErr w:type="spellStart"/>
-      <w:r>
-        <w:rPr>
-          <w:rFonts w:ascii="Swis721 Lt BT" w:hAnsi="Swis721 Lt BT" w:cs="Swiss 721 ltbt"/>
-          <w:sz w:val="20"/>
-        </w:rPr>
-        <w:t>tersebut</w:t>
-      </w:r>
-      <w:proofErr w:type="spellEnd"/>
-      <w:r>
-        <w:rPr>
-          <w:rFonts w:ascii="Swis721 Lt BT" w:hAnsi="Swis721 Lt BT" w:cs="Swiss 721 ltbt"/>
-          <w:sz w:val="20"/>
-        </w:rPr>
-        <w:t xml:space="preserve">” </w:t>
-      </w:r>
-      <w:proofErr w:type="spellStart"/>
-      <w:r>
-        <w:rPr>
-          <w:rFonts w:ascii="Swis721 Lt BT" w:hAnsi="Swis721 Lt BT" w:cs="Swiss 721 ltbt"/>
-          <w:sz w:val="20"/>
-        </w:rPr>
-        <w:t>serta</w:t>
-      </w:r>
-      <w:proofErr w:type="spellEnd"/>
-      <w:r>
-        <w:rPr>
-          <w:rFonts w:ascii="Swis721 Lt BT" w:hAnsi="Swis721 Lt BT" w:cs="Swiss 721 ltbt"/>
-          <w:sz w:val="20"/>
-        </w:rPr>
-        <w:t xml:space="preserve"> “Tidak </w:t>
-      </w:r>
-      <w:proofErr w:type="spellStart"/>
-      <w:r>
-        <w:rPr>
-          <w:rFonts w:ascii="Swis721 Lt BT" w:hAnsi="Swis721 Lt BT" w:cs="Swiss 721 ltbt"/>
-          <w:sz w:val="20"/>
-        </w:rPr>
-        <w:t>akan</w:t>
-      </w:r>
-      <w:proofErr w:type="spellEnd"/>
-      <w:r>
-        <w:rPr>
-          <w:rFonts w:ascii="Swis721 Lt BT" w:hAnsi="Swis721 Lt BT" w:cs="Swiss 721 ltbt"/>
-          <w:sz w:val="20"/>
-        </w:rPr>
-        <w:t xml:space="preserve"> </w:t>
-      </w:r>
-      <w:proofErr w:type="spellStart"/>
-      <w:r>
-        <w:rPr>
-          <w:rFonts w:ascii="Swis721 Lt BT" w:hAnsi="Swis721 Lt BT" w:cs="Swiss 721 ltbt"/>
-          <w:sz w:val="20"/>
-        </w:rPr>
-        <w:t>membuka</w:t>
-      </w:r>
-      <w:proofErr w:type="spellEnd"/>
-      <w:r>
-        <w:rPr>
-          <w:rFonts w:ascii="Swis721 Lt BT" w:hAnsi="Swis721 Lt BT" w:cs="Swiss 721 ltbt"/>
-          <w:sz w:val="20"/>
-        </w:rPr>
-        <w:t xml:space="preserve"> </w:t>
-      </w:r>
-      <w:proofErr w:type="spellStart"/>
-      <w:r>
-        <w:rPr>
-          <w:rFonts w:ascii="Swis721 Lt BT" w:hAnsi="Swis721 Lt BT" w:cs="Swiss 721 ltbt"/>
-          <w:sz w:val="20"/>
-        </w:rPr>
-        <w:t>rahasia</w:t>
-      </w:r>
-      <w:proofErr w:type="spellEnd"/>
-      <w:r>
-        <w:rPr>
-          <w:rFonts w:ascii="Swis721 Lt BT" w:hAnsi="Swis721 Lt BT" w:cs="Swiss 721 ltbt"/>
-          <w:sz w:val="20"/>
-        </w:rPr>
-        <w:t xml:space="preserve"> Bank, </w:t>
-      </w:r>
-      <w:proofErr w:type="spellStart"/>
-      <w:r>
-        <w:rPr>
-          <w:rFonts w:ascii="Swis721 Lt BT" w:hAnsi="Swis721 Lt BT" w:cs="Swiss 721 ltbt"/>
-          <w:sz w:val="20"/>
-        </w:rPr>
-        <w:t>mematuhi</w:t>
-      </w:r>
-      <w:proofErr w:type="spellEnd"/>
-      <w:r>
-        <w:rPr>
-          <w:rFonts w:ascii="Swis721 Lt BT" w:hAnsi="Swis721 Lt BT" w:cs="Swiss 721 ltbt"/>
-          <w:sz w:val="20"/>
-        </w:rPr>
-        <w:t xml:space="preserve"> tata </w:t>
-      </w:r>
-      <w:proofErr w:type="spellStart"/>
-      <w:r>
-        <w:rPr>
-          <w:rFonts w:ascii="Swis721 Lt BT" w:hAnsi="Swis721 Lt BT" w:cs="Swiss 721 ltbt"/>
-          <w:sz w:val="20"/>
-        </w:rPr>
-        <w:t>tertib</w:t>
-      </w:r>
-      <w:proofErr w:type="spellEnd"/>
-      <w:r>
-        <w:rPr>
-          <w:rFonts w:ascii="Swis721 Lt BT" w:hAnsi="Swis721 Lt BT" w:cs="Swiss 721 ltbt"/>
-          <w:sz w:val="20"/>
-        </w:rPr>
-        <w:t xml:space="preserve">, </w:t>
-      </w:r>
-      <w:proofErr w:type="spellStart"/>
-      <w:r>
-        <w:rPr>
-          <w:rFonts w:ascii="Swis721 Lt BT" w:hAnsi="Swis721 Lt BT" w:cs="Swiss 721 ltbt"/>
-          <w:sz w:val="20"/>
-        </w:rPr>
-        <w:t>disiplin</w:t>
-      </w:r>
-      <w:proofErr w:type="spellEnd"/>
-      <w:r>
-        <w:rPr>
-          <w:rFonts w:ascii="Swis721 Lt BT" w:hAnsi="Swis721 Lt BT" w:cs="Swiss 721 ltbt"/>
-          <w:sz w:val="20"/>
-        </w:rPr>
-        <w:t xml:space="preserve"> dan </w:t>
-      </w:r>
-      <w:proofErr w:type="spellStart"/>
-      <w:r>
-        <w:rPr>
-          <w:rFonts w:ascii="Swis721 Lt BT" w:hAnsi="Swis721 Lt BT" w:cs="Swiss 721 ltbt"/>
-          <w:sz w:val="20"/>
-        </w:rPr>
-        <w:t>peraturan</w:t>
-      </w:r>
-      <w:proofErr w:type="spellEnd"/>
-      <w:r>
-        <w:rPr>
-          <w:rFonts w:ascii="Swis721 Lt BT" w:hAnsi="Swis721 Lt BT" w:cs="Swiss 721 ltbt"/>
-          <w:sz w:val="20"/>
-        </w:rPr>
-        <w:t xml:space="preserve"> Bank </w:t>
-      </w:r>
-      <w:proofErr w:type="spellStart"/>
-      <w:r>
-        <w:rPr>
-          <w:rFonts w:ascii="Swis721 Lt BT" w:hAnsi="Swis721 Lt BT" w:cs="Swiss 721 ltbt"/>
-          <w:sz w:val="20"/>
-        </w:rPr>
-        <w:t>serta</w:t>
-      </w:r>
-      <w:proofErr w:type="spellEnd"/>
-      <w:r>
-        <w:rPr>
-          <w:rFonts w:ascii="Swis721 Lt BT" w:hAnsi="Swis721 Lt BT" w:cs="Swiss 721 ltbt"/>
-          <w:sz w:val="20"/>
-        </w:rPr>
-        <w:t xml:space="preserve"> </w:t>
-      </w:r>
-      <w:proofErr w:type="spellStart"/>
-      <w:r>
-        <w:rPr>
-          <w:rFonts w:ascii="Swis721 Lt BT" w:hAnsi="Swis721 Lt BT" w:cs="Swiss 721 ltbt"/>
-          <w:sz w:val="20"/>
-        </w:rPr>
-        <w:t>tidak</w:t>
-      </w:r>
-      <w:proofErr w:type="spellEnd"/>
-      <w:r>
-        <w:rPr>
-          <w:rFonts w:ascii="Swis721 Lt BT" w:hAnsi="Swis721 Lt BT" w:cs="Swiss 721 ltbt"/>
-          <w:sz w:val="20"/>
-        </w:rPr>
-        <w:t xml:space="preserve"> </w:t>
-      </w:r>
-      <w:proofErr w:type="spellStart"/>
-      <w:r>
-        <w:rPr>
-          <w:rFonts w:ascii="Swis721 Lt BT" w:hAnsi="Swis721 Lt BT" w:cs="Swiss 721 ltbt"/>
-          <w:sz w:val="20"/>
-        </w:rPr>
-        <w:t>akan</w:t>
-      </w:r>
-      <w:proofErr w:type="spellEnd"/>
-      <w:r>
-        <w:rPr>
-          <w:rFonts w:ascii="Swis721 Lt BT" w:hAnsi="Swis721 Lt BT" w:cs="Swiss 721 ltbt"/>
-          <w:sz w:val="20"/>
-        </w:rPr>
-        <w:t xml:space="preserve"> </w:t>
-      </w:r>
-      <w:proofErr w:type="spellStart"/>
-      <w:r>
-        <w:rPr>
-          <w:rFonts w:ascii="Swis721 Lt BT" w:hAnsi="Swis721 Lt BT" w:cs="Swiss 721 ltbt"/>
-          <w:sz w:val="20"/>
-        </w:rPr>
-        <w:t>menuntut</w:t>
-      </w:r>
-      <w:proofErr w:type="spellEnd"/>
-      <w:r>
-        <w:rPr>
-          <w:rFonts w:ascii="Swis721 Lt BT" w:hAnsi="Swis721 Lt BT" w:cs="Swiss 721 ltbt"/>
-          <w:sz w:val="20"/>
-        </w:rPr>
-        <w:t xml:space="preserve"> </w:t>
-      </w:r>
-      <w:proofErr w:type="spellStart"/>
-      <w:r>
-        <w:rPr>
-          <w:rFonts w:ascii="Swis721 Lt BT" w:hAnsi="Swis721 Lt BT" w:cs="Swiss 721 ltbt"/>
-          <w:sz w:val="20"/>
-        </w:rPr>
-        <w:t>fasilitas</w:t>
-      </w:r>
-      <w:proofErr w:type="spellEnd"/>
-      <w:r>
-        <w:rPr>
-          <w:rFonts w:ascii="Swis721 Lt BT" w:hAnsi="Swis721 Lt BT" w:cs="Swiss 721 ltbt"/>
-          <w:sz w:val="20"/>
-        </w:rPr>
-        <w:t xml:space="preserve"> </w:t>
-      </w:r>
-      <w:proofErr w:type="spellStart"/>
-      <w:r>
-        <w:rPr>
-          <w:rFonts w:ascii="Swis721 Lt BT" w:hAnsi="Swis721 Lt BT" w:cs="Swiss 721 ltbt"/>
-          <w:sz w:val="20"/>
-        </w:rPr>
-        <w:t>apapun</w:t>
-      </w:r>
-      <w:proofErr w:type="spellEnd"/>
-      <w:r>
-        <w:rPr>
-          <w:rFonts w:ascii="Swis721 Lt BT" w:hAnsi="Swis721 Lt BT" w:cs="Swiss 721 ltbt"/>
-          <w:sz w:val="20"/>
-        </w:rPr>
-        <w:t>”.</w:t>
+      <w:r>
+        <w:rPr>
+          <w:rFonts w:ascii="Swis721 Lt BT" w:hAnsi="Swis721 Lt BT" w:cs="Swiss 721 ltbt"/>
+          <w:sz w:val="20"/>
+        </w:rPr>
+        <w:t xml:space="preserve">Siswa </w:t>
+      </w:r>
+      <w:r>
+        <w:rPr>
+          <w:rFonts w:ascii="Swis721 Lt BT" w:hAnsi="Swis721 Lt BT" w:cs="Swiss 721 ltbt"/>
+          <w:sz w:val="20"/>
+        </w:rPr>
+        <w:t>tersebut harus melengkapi surat pernyataan yang dibubuhi materai Rp.10.000,- dan ditandatangani oleh yang bersangkutan serta orang tua/wali yang bersangkutan sebagaimana terlampir, isinya antara lain: “Memberikan izin pelaksanaan magang atas nama</w:t>
+      </w:r>
+      <w:r>
+        <w:rPr>
+          <w:rFonts w:ascii="Swis721 Lt BT" w:hAnsi="Swis721 Lt BT" w:cs="Swiss 721 ltbt"/>
+          <w:sz w:val="20"/>
+        </w:rPr>
+        <w:t xml:space="preserve"> siswa</w:t>
+      </w:r>
+      <w:r>
+        <w:rPr>
+          <w:rFonts w:ascii="Swis721 Lt BT" w:hAnsi="Swis721 Lt BT" w:cs="Swiss 721 ltbt"/>
+          <w:sz w:val="20"/>
+        </w:rPr>
+        <w:t xml:space="preserve"> tersebut” serta “Tidak akan membuka rahasia Bank, mematuhi tata tertib, disiplin dan peraturan Bank serta tidak akan menuntut fasilitas apapun”.</w:t>
       </w:r>
     </w:p>
     <w:p>
@@ -2460,133 +1199,12 @@
           <w:sz w:val="20"/>
         </w:rPr>
       </w:pPr>
-      <w:proofErr w:type="spellStart"/>
-      <w:r>
-        <w:rPr>
-          <w:rFonts w:ascii="Swis721 Lt BT" w:hAnsi="Swis721 Lt BT" w:cs="Swiss 721 ltbt"/>
-          <w:sz w:val="20"/>
-        </w:rPr>
-        <w:t>Demikian</w:t>
-      </w:r>
-      <w:proofErr w:type="spellEnd"/>
-      <w:r>
-        <w:rPr>
-          <w:rFonts w:ascii="Swis721 Lt BT" w:hAnsi="Swis721 Lt BT" w:cs="Swiss 721 ltbt"/>
-          <w:sz w:val="20"/>
-        </w:rPr>
-        <w:t xml:space="preserve"> </w:t>
-      </w:r>
-      <w:proofErr w:type="spellStart"/>
-      <w:r>
-        <w:rPr>
-          <w:rFonts w:ascii="Swis721 Lt BT" w:hAnsi="Swis721 Lt BT" w:cs="Swiss 721 ltbt"/>
-          <w:sz w:val="20"/>
-        </w:rPr>
-        <w:t>disampaikan</w:t>
-      </w:r>
-      <w:proofErr w:type="spellEnd"/>
-      <w:r>
-        <w:rPr>
-          <w:rFonts w:ascii="Swis721 Lt BT" w:hAnsi="Swis721 Lt BT" w:cs="Swiss 721 ltbt"/>
-          <w:sz w:val="20"/>
-        </w:rPr>
-        <w:t xml:space="preserve">, </w:t>
-      </w:r>
-      <w:proofErr w:type="spellStart"/>
-      <w:r>
-        <w:rPr>
-          <w:rFonts w:ascii="Swis721 Lt BT" w:hAnsi="Swis721 Lt BT" w:cs="Swiss 721 ltbt"/>
-          <w:sz w:val="20"/>
-        </w:rPr>
-        <w:t>atas</w:t>
-      </w:r>
-      <w:proofErr w:type="spellEnd"/>
-      <w:r>
-        <w:rPr>
-          <w:rFonts w:ascii="Swis721 Lt BT" w:hAnsi="Swis721 Lt BT" w:cs="Swiss 721 ltbt"/>
-          <w:sz w:val="20"/>
-        </w:rPr>
-        <w:t xml:space="preserve"> </w:t>
-      </w:r>
-      <w:proofErr w:type="spellStart"/>
-      <w:r>
-        <w:rPr>
-          <w:rFonts w:ascii="Swis721 Lt BT" w:hAnsi="Swis721 Lt BT" w:cs="Swiss 721 ltbt"/>
-          <w:sz w:val="20"/>
-        </w:rPr>
-        <w:t>perhatian</w:t>
-      </w:r>
-      <w:proofErr w:type="spellEnd"/>
-      <w:r>
-        <w:rPr>
-          <w:rFonts w:ascii="Swis721 Lt BT" w:hAnsi="Swis721 Lt BT" w:cs="Swiss 721 ltbt"/>
-          <w:sz w:val="20"/>
-        </w:rPr>
-        <w:t xml:space="preserve"> dan </w:t>
-      </w:r>
-      <w:proofErr w:type="spellStart"/>
-      <w:r>
-        <w:rPr>
-          <w:rFonts w:ascii="Swis721 Lt BT" w:hAnsi="Swis721 Lt BT" w:cs="Swiss 721 ltbt"/>
-          <w:sz w:val="20"/>
-        </w:rPr>
-        <w:t>kerjasamanya</w:t>
-      </w:r>
-      <w:proofErr w:type="spellEnd"/>
-      <w:r>
-        <w:rPr>
-          <w:rFonts w:ascii="Swis721 Lt BT" w:hAnsi="Swis721 Lt BT" w:cs="Swiss 721 ltbt"/>
-          <w:sz w:val="20"/>
-        </w:rPr>
-        <w:t xml:space="preserve"> kami </w:t>
-      </w:r>
-      <w:proofErr w:type="spellStart"/>
-      <w:r>
-        <w:rPr>
-          <w:rFonts w:ascii="Swis721 Lt BT" w:hAnsi="Swis721 Lt BT" w:cs="Swiss 721 ltbt"/>
-          <w:sz w:val="20"/>
-        </w:rPr>
-        <w:t>ucapkan</w:t>
-      </w:r>
-      <w:proofErr w:type="spellEnd"/>
-      <w:r>
-        <w:rPr>
-          <w:rFonts w:ascii="Swis721 Lt BT" w:hAnsi="Swis721 Lt BT" w:cs="Swiss 721 ltbt"/>
-          <w:sz w:val="20"/>
-        </w:rPr>
-        <w:t xml:space="preserve"> </w:t>
-      </w:r>
-      <w:proofErr w:type="spellStart"/>
-      <w:r>
-        <w:rPr>
-          <w:rFonts w:ascii="Swis721 Lt BT" w:hAnsi="Swis721 Lt BT" w:cs="Swiss 721 ltbt"/>
-          <w:sz w:val="20"/>
-        </w:rPr>
-        <w:t>terima</w:t>
-      </w:r>
-      <w:proofErr w:type="spellEnd"/>
-      <w:r>
-        <w:rPr>
-          <w:rFonts w:ascii="Swis721 Lt BT" w:hAnsi="Swis721 Lt BT" w:cs="Swiss 721 ltbt"/>
-          <w:sz w:val="20"/>
-        </w:rPr>
-        <w:t xml:space="preserve"> </w:t>
-      </w:r>
-      <w:proofErr w:type="spellStart"/>
-      <w:r>
-        <w:rPr>
-          <w:rFonts w:ascii="Swis721 Lt BT" w:hAnsi="Swis721 Lt BT" w:cs="Swiss 721 ltbt"/>
-          <w:sz w:val="20"/>
-        </w:rPr>
-        <w:t>kasih</w:t>
-      </w:r>
-      <w:proofErr w:type="spellEnd"/>
-      <w:r>
-        <w:rPr>
-          <w:rFonts w:ascii="Swis721 Lt BT" w:hAnsi="Swis721 Lt BT" w:cs="Swiss 721 ltbt"/>
-          <w:sz w:val="20"/>
-        </w:rPr>
-        <w:t>.</w:t>
+      <w:r>
+        <w:rPr>
+          <w:rFonts w:ascii="Swis721 Lt BT" w:hAnsi="Swis721 Lt BT" w:cs="Swiss 721 ltbt"/>
+          <w:sz w:val="20"/>
+        </w:rPr>
+        <w:t>Demikian disampaikan, atas perhatian dan kerjasamanya kami ucapkan terima kasih.</w:t>
       </w:r>
     </w:p>
     <w:p>
@@ -2832,19 +1450,8 @@
           <w:szCs w:val="20"/>
         </w:rPr>
         <w:tab/>
-        <w:t xml:space="preserve">                </w:t>
-      </w:r>
-      <w:proofErr w:type="spellStart"/>
-      <w:r>
-        <w:rPr>
-          <w:rFonts w:ascii="Swis721 Lt BT" w:eastAsia="Swiss 721 ltbt" w:hAnsi="Swis721 Lt BT" w:cs="Swiss 721 ltbt"/>
-          <w:color w:val="000000"/>
-          <w:sz w:val="20"/>
-          <w:szCs w:val="20"/>
-        </w:rPr>
-        <w:t>Pemimpin</w:t>
-      </w:r>
-      <w:proofErr w:type="spellEnd"/>
+        <w:t xml:space="preserve">                Pemimpin</w:t>
+      </w:r>
     </w:p>
     <w:p/>
     <w:sectPr>

</xml_diff>